<commit_message>
Added debug and fail-safe measures
</commit_message>
<xml_diff>
--- a/downloads/Alex_Morgan_resume.docx
+++ b/downloads/Alex_Morgan_resume.docx
@@ -12,7 +12,7 @@
     </w:p>
     <w:p>
       <w:r>
-        <w:t>Detail-oriented Data Scientist with a Bachelor of Science in Computer Science from Stanford University, specializing in predictive analytics and data modeling. Highly skilled in Python, SQL, and machine learning, with a proven track record of enhancing decision-making efficiency by 15% through advanced data analysis techniques. Demonstrates strong problem-solving capabilities and a knack for translating complex data insights into actionable business strategies. Certified in data science, with extensive experience in quantitative analysis and statistical modeling. Eager to leverage technical expertise and analytical skills in a dynamic new role to drive business success.</w:t>
+        <w:t>Accomplished Data Scientist with a Bachelor of Science in Computer Science from Stanford University, bringing a robust background in machine learning, predictive analytics, and generating business insights. Demonstrated success at Tech Solutions, where I enhanced forecast accuracy by 20% through sophisticated modeling techniques and improved operational efficiency by 15% via strategic data analysis. Proficient in Python, R, SQL, and adept in utilizing machine learning frameworks like TensorFlow and Scikit-Learn. Certified in data science with extensive experience in transforming complex datasets into actionable insights to propel business objectives. Seeking to apply my analytical prowess and technical skills in a dynamic new setting to drive further business successes.</w:t>
       </w:r>
     </w:p>
     <w:p>
@@ -25,7 +25,7 @@
     </w:p>
     <w:p>
       <w:r>
-        <w:t>B.S. in Computer Science, Stanford University, 2022</w:t>
+        <w:t>B.S. in Computer Science, Stanford University, 2020</w:t>
       </w:r>
     </w:p>
     <w:p>
@@ -38,7 +38,7 @@
     </w:p>
     <w:p>
       <w:r>
-        <w:t>Python, SQL, Machine Learning, Predictive Analytics, Data Visualization, Statistical Modeling, Quantitative Analysis, Problem Solving</w:t>
+        <w:t>Python, R, SQL, Machine Learning, Predictive Analytics, TensorFlow, Scikit-Learn, Data Visualization, Tableau</w:t>
       </w:r>
     </w:p>
     <w:p>
@@ -54,7 +54,7 @@
         <w:pStyle w:val="Heading2"/>
       </w:pPr>
       <w:r>
-        <w:t>Data Analyst at TechCorp Analytics (Jan 2022 - Present)</w:t>
+        <w:t>Data Analyst at Tech Solutions (Jan 2021 – Feb 2023)</w:t>
       </w:r>
     </w:p>
     <w:p>
@@ -62,7 +62,7 @@
         <w:pStyle w:val="ListBullet"/>
       </w:pPr>
       <w:r>
-        <w:t>Developed and implemented predictive models using Python to analyze large-scale datasets, delivering actionable insights that significantly impacted business strategies.</w:t>
+        <w:t>Developed and refined advanced forecasting models using Python and TensorFlow, which increased sales forecast accuracy by 20%.</w:t>
       </w:r>
     </w:p>
     <w:p>
@@ -70,7 +70,7 @@
         <w:pStyle w:val="ListBullet"/>
       </w:pPr>
       <w:r>
-        <w:t>Enhanced data interpretation capabilities leading to a 15% increase in decision-making efficiency for key business units, through the use of advanced statistical modeling and machine learning techniques.</w:t>
+        <w:t>Designed and implemented interactive dashboards and visualizations in Tableau, significantly enhancing management's decision-making capabilities.</w:t>
       </w:r>
     </w:p>
     <w:p>
@@ -78,7 +78,7 @@
         <w:pStyle w:val="ListBullet"/>
       </w:pPr>
       <w:r>
-        <w:t>Collaborated with cross-functional teams to refine data collection and analysis processes, improving data reliability by 20% and ensuring data integrity in project outcomes.</w:t>
+        <w:t>Performed in-depth data analysis to extract strategic insights, thereby boosting operational efficiency by 15% and supporting key business initiatives.</w:t>
       </w:r>
     </w:p>
     <w:sectPr>

</xml_diff>

<commit_message>
Reduced to 3 agents for better response time.
</commit_message>
<xml_diff>
--- a/downloads/Alex_Morgan_resume.docx
+++ b/downloads/Alex_Morgan_resume.docx
@@ -2,6 +2,20 @@
 <file path=word/document.xml><?xml version="1.0" encoding="utf-8"?>
 <w:document xmlns:wpc="http://schemas.microsoft.com/office/word/2010/wordprocessingCanvas" xmlns:mo="http://schemas.microsoft.com/office/mac/office/2008/main" xmlns:mc="http://schemas.openxmlformats.org/markup-compatibility/2006" xmlns:mv="urn:schemas-microsoft-com:mac:vml" xmlns:o="urn:schemas-microsoft-com:office:office" xmlns:r="http://schemas.openxmlformats.org/officeDocument/2006/relationships" xmlns:m="http://schemas.openxmlformats.org/officeDocument/2006/math" xmlns:v="urn:schemas-microsoft-com:vml" xmlns:wp14="http://schemas.microsoft.com/office/word/2010/wordprocessingDrawing" xmlns:wp="http://schemas.openxmlformats.org/drawingml/2006/wordprocessingDrawing" xmlns:w10="urn:schemas-microsoft-com:office:word" xmlns:w="http://schemas.openxmlformats.org/wordprocessingml/2006/main" xmlns:w14="http://schemas.microsoft.com/office/word/2010/wordml" xmlns:wpg="http://schemas.microsoft.com/office/word/2010/wordprocessingGroup" xmlns:wpi="http://schemas.microsoft.com/office/word/2010/wordprocessingInk" xmlns:wne="http://schemas.microsoft.com/office/word/2006/wordml" xmlns:wps="http://schemas.microsoft.com/office/word/2010/wordprocessingShape" mc:Ignorable="w14 wp14">
   <w:body>
+    <w:p>
+      <w:pPr>
+        <w:pStyle w:val="Title"/>
+      </w:pPr>
+      <w:r>
+        <w:t>Unknown Name</w:t>
+      </w:r>
+    </w:p>
+    <w:p>
+      <w:r>
+        <w:t>Email: unknown@example.com | Phone: Unknown Phone</w:t>
+      </w:r>
+    </w:p>
+    <w:p/>
     <w:p>
       <w:pPr>
         <w:pStyle w:val="Heading1"/>
@@ -12,7 +26,7 @@
     </w:p>
     <w:p>
       <w:r>
-        <w:t>Alex Morgan is a seasoned Data Scientist with a Bachelor of Science in Computer Science from Stanford University, specializing in machine learning, predictive analytics, and data visualization. With extensive experience in developing advanced machine learning models to enhance business insights and operational efficiency, Alex has a proven track record of leveraging data to drive strategic decision-making and optimize business processes. Proficient in Python, SQL, AWS, and Tableau, Alex is also skilled in statistical analysis and has a strong ability to translate complex datasets into actionable insights. Certified in data science, Alex is eager to contribute to innovative projects at a dynamic company, utilizing technical expertise to solve complex problems and generate significant business value.</w:t>
+        <w:t>I am a highly motivated Data Scientist with a Bachelor of Science in Computer Science from Stanford University, specializing in leveraging analytical tools to enhance business outcomes. My expertise encompasses Python, SQL, AWS, and Tableau, with a robust background in machine learning technologies such as Scikit-Learn and TensorFlow. I excel in predictive analytics, including regression analysis and time series forecasting, to improve strategic decision-making processes. With a proven ability to translate complex datasets into actionable business insights, I am adept at driving growth and operational efficiency through data-driven solutions. My professional experience and educational background equip me to contribute effectively to teams focused on innovation and improvement in data science.</w:t>
       </w:r>
     </w:p>
     <w:p>
@@ -38,7 +52,7 @@
     </w:p>
     <w:p>
       <w:r>
-        <w:t>Python, SQL, Machine Learning, Predictive Analytics, Data Visualization, Statistical Analysis, AWS, Tableau, Business Insights</w:t>
+        <w:t>Python, SQL, Machine Learning, Predictive Analytics, Data Analysis, AWS, Tableau, Scikit-Learn, TensorFlow, Business Intelligence, Regression Analysis, Time Series Forecasting</w:t>
       </w:r>
     </w:p>
     <w:p>
@@ -54,7 +68,7 @@
         <w:pStyle w:val="Heading2"/>
       </w:pPr>
       <w:r>
-        <w:t>Data Analyst at Tech Solutions (January 2021 - February 2023)</w:t>
+        <w:t>Data Analyst at Tech Solutions (Jan 2021 - Feb 2023)</w:t>
       </w:r>
     </w:p>
     <w:p>
@@ -62,7 +76,7 @@
         <w:pStyle w:val="ListBullet"/>
       </w:pPr>
       <w:r>
-        <w:t>Developed and maintained advanced dashboards and visualizations using Tableau to track key performance indicators and facilitate strategic decision-making.</w:t>
+        <w:t>Developed and maintained advanced dashboards and KPIs to track company metrics, enhancing data visualization and reporting capabilities.</w:t>
       </w:r>
     </w:p>
     <w:p>
@@ -70,7 +84,7 @@
         <w:pStyle w:val="ListBullet"/>
       </w:pPr>
       <w:r>
-        <w:t>Implemented machine learning models using Python and TensorFlow to analyze large datasets, improving product recommendations and customer segmentation.</w:t>
+        <w:t>Performed complex forecasting analysis using statistical tools to predict sales trends, significantly aiding strategic planning and business decisions.</w:t>
       </w:r>
     </w:p>
     <w:p>
@@ -78,7 +92,15 @@
         <w:pStyle w:val="ListBullet"/>
       </w:pPr>
       <w:r>
-        <w:t>Utilized predictive analytics to forecast market trends and customer behavior, significantly increasing accuracy in targeted marketing campaigns.</w:t>
+        <w:t>Implemented machine learning algorithms to optimize and automate data-driven decision-making processes, resulting in a measurable increase in operational efficiency.</w:t>
+      </w:r>
+    </w:p>
+    <w:p>
+      <w:pPr>
+        <w:pStyle w:val="Heading2"/>
+      </w:pPr>
+      <w:r>
+        <w:t>Intern Data Scientist at Startup Hub (June 2020 - Dec 2020)</w:t>
       </w:r>
     </w:p>
     <w:p>
@@ -86,7 +108,7 @@
         <w:pStyle w:val="ListBullet"/>
       </w:pPr>
       <w:r>
-        <w:t>Collaborated with cross-functional teams to integrate machine learning algorithms into business processes, enhancing data-driven decision-making across the company.</w:t>
+        <w:t>Assisted in the development and refinement of machine learning models to analyze and predict user behavior patterns, increasing model accuracy by 20%.</w:t>
       </w:r>
     </w:p>
     <w:p>
@@ -94,7 +116,15 @@
         <w:pStyle w:val="ListBullet"/>
       </w:pPr>
       <w:r>
-        <w:t>Conducted thorough data analysis to identify and interpret trends, providing critical business insights that informed executive-level strategies.</w:t>
+        <w:t>Enhanced data collection procedures to include additional relevant information, improving the quality and volume of data for analytics.</w:t>
+      </w:r>
+    </w:p>
+    <w:p>
+      <w:pPr>
+        <w:pStyle w:val="ListBullet"/>
+      </w:pPr>
+      <w:r>
+        <w:t>Collaborated with senior data scientists to create and fine-tune predictive models, boosting user engagement metrics by 15%.</w:t>
       </w:r>
     </w:p>
     <w:sectPr>

</xml_diff>

<commit_message>
Corrected URL to Render
</commit_message>
<xml_diff>
--- a/downloads/Alex_Morgan_resume.docx
+++ b/downloads/Alex_Morgan_resume.docx
@@ -26,7 +26,7 @@
     </w:p>
     <w:p>
       <w:r>
-        <w:t>I am a highly motivated Data Scientist with a Bachelor of Science in Computer Science from Stanford University, specializing in leveraging analytical tools to enhance business outcomes. My expertise encompasses Python, SQL, AWS, and Tableau, with a robust background in machine learning technologies such as Scikit-Learn and TensorFlow. I excel in predictive analytics, including regression analysis and time series forecasting, to improve strategic decision-making processes. With a proven ability to translate complex datasets into actionable business insights, I am adept at driving growth and operational efficiency through data-driven solutions. My professional experience and educational background equip me to contribute effectively to teams focused on innovation and improvement in data science.</w:t>
+        <w:t>Accomplished Data Scientist with a Bachelor of Science in Computer Science from Stanford University, specializing in machine learning, predictive analytics, and data visualization. With a proven track record of leveraging advanced analytical techniques to enhance business decision-making and insights, I am adept at implementing complex models and interpreting large datasets. My expertise includes proficiency in Python, SQL, R, AWS, and Big Data Technologies. I excel in collaborative environments, working effectively with cross-functional teams to transform business challenges into data-driven solutions. I am eager to bring my strong analytical skills and innovative approach to a dynamic team to drive business success.</w:t>
       </w:r>
     </w:p>
     <w:p>
@@ -52,7 +52,7 @@
     </w:p>
     <w:p>
       <w:r>
-        <w:t>Python, SQL, Machine Learning, Predictive Analytics, Data Analysis, AWS, Tableau, Scikit-Learn, TensorFlow, Business Intelligence, Regression Analysis, Time Series Forecasting</w:t>
+        <w:t>Python, Machine Learning, Predictive Analytics, SQL, Data Visualization, AWS, Statistical Analysis, R, Big Data Technologies, Tableau</w:t>
       </w:r>
     </w:p>
     <w:p>
@@ -68,7 +68,7 @@
         <w:pStyle w:val="Heading2"/>
       </w:pPr>
       <w:r>
-        <w:t>Data Analyst at Tech Solutions (Jan 2021 - Feb 2023)</w:t>
+        <w:t>Junior Data Scientist at Insight Data Science (Mar 2023-Present)</w:t>
       </w:r>
     </w:p>
     <w:p>
@@ -76,7 +76,7 @@
         <w:pStyle w:val="ListBullet"/>
       </w:pPr>
       <w:r>
-        <w:t>Developed and maintained advanced dashboards and KPIs to track company metrics, enhancing data visualization and reporting capabilities.</w:t>
+        <w:t>Developed and optimized machine learning models to analyze large datasets, significantly enhancing data-driven decision-making processes.</w:t>
       </w:r>
     </w:p>
     <w:p>
@@ -84,7 +84,7 @@
         <w:pStyle w:val="ListBullet"/>
       </w:pPr>
       <w:r>
-        <w:t>Performed complex forecasting analysis using statistical tools to predict sales trends, significantly aiding strategic planning and business decisions.</w:t>
+        <w:t>Led a project that integrated predictive analytics into the company’s main product offering, resulting in a 20% increase in customer satisfaction.</w:t>
       </w:r>
     </w:p>
     <w:p>
@@ -92,7 +92,7 @@
         <w:pStyle w:val="ListBullet"/>
       </w:pPr>
       <w:r>
-        <w:t>Implemented machine learning algorithms to optimize and automate data-driven decision-making processes, resulting in a measurable increase in operational efficiency.</w:t>
+        <w:t>Worked closely with IT and business stakeholders to develop scalable data solutions that aligned with strategic business goals.</w:t>
       </w:r>
     </w:p>
     <w:p>
@@ -100,7 +100,7 @@
         <w:pStyle w:val="Heading2"/>
       </w:pPr>
       <w:r>
-        <w:t>Intern Data Scientist at Startup Hub (June 2020 - Dec 2020)</w:t>
+        <w:t>Data Analyst at Tech Solutions (Jan 2021-Feb 2023)</w:t>
       </w:r>
     </w:p>
     <w:p>
@@ -108,7 +108,7 @@
         <w:pStyle w:val="ListBullet"/>
       </w:pPr>
       <w:r>
-        <w:t>Assisted in the development and refinement of machine learning models to analyze and predict user behavior patterns, increasing model accuracy by 20%.</w:t>
+        <w:t>Designed and implemented interactive dashboards using Tableau, improving the accessibility and understanding of business metrics across departments.</w:t>
       </w:r>
     </w:p>
     <w:p>
@@ -116,7 +116,7 @@
         <w:pStyle w:val="ListBullet"/>
       </w:pPr>
       <w:r>
-        <w:t>Enhanced data collection procedures to include additional relevant information, improving the quality and volume of data for analytics.</w:t>
+        <w:t>Employed advanced statistical techniques and machine learning algorithms to forecast sales trends, which helped increase accuracy in inventory management by 25%.</w:t>
       </w:r>
     </w:p>
     <w:p>
@@ -124,7 +124,7 @@
         <w:pStyle w:val="ListBullet"/>
       </w:pPr>
       <w:r>
-        <w:t>Collaborated with senior data scientists to create and fine-tune predictive models, boosting user engagement metrics by 15%.</w:t>
+        <w:t>Collaborated with the marketing team to utilize predictive analytics in targeting potential customers, boosting marketing campaign effectiveness by 30%.</w:t>
       </w:r>
     </w:p>
     <w:sectPr>

</xml_diff>

<commit_message>
Updated name and contact info output
</commit_message>
<xml_diff>
--- a/downloads/Alex_Morgan_resume.docx
+++ b/downloads/Alex_Morgan_resume.docx
@@ -26,7 +26,7 @@
     </w:p>
     <w:p>
       <w:r>
-        <w:t>Accomplished Data Scientist with a Bachelor of Science in Computer Science from Stanford University, specializing in machine learning, predictive analytics, and data visualization. With a proven track record of leveraging advanced analytical techniques to enhance business decision-making and insights, I am adept at implementing complex models and interpreting large datasets. My expertise includes proficiency in Python, SQL, R, AWS, and Big Data Technologies. I excel in collaborative environments, working effectively with cross-functional teams to transform business challenges into data-driven solutions. I am eager to bring my strong analytical skills and innovative approach to a dynamic team to drive business success.</w:t>
+        <w:t>Accomplished Data Scientist with a Bachelor of Science in Computer Science from Stanford University, specializing in machine learning, predictive analytics, and data visualization. I have a proven track record in utilizing advanced analytics to drive strategic business decisions and enhance operational efficiency. My expertise includes building sophisticated data models, developing actionable insights through robust reporting and dashboarding, and leveraging tools like Python, SQL, AWS, and Tableau. I am adept at collaborating with cross-functional teams to deliver high-quality, data-driven solutions that align with business goals. My professional experience and strong analytical skills make me a valuable asset for achieving exceptional business insights and improvements.</w:t>
       </w:r>
     </w:p>
     <w:p>
@@ -52,7 +52,7 @@
     </w:p>
     <w:p>
       <w:r>
-        <w:t>Python, Machine Learning, Predictive Analytics, SQL, Data Visualization, AWS, Statistical Analysis, R, Big Data Technologies, Tableau</w:t>
+        <w:t>Python, SQL, AWS, Tableau, Machine Learning, Predictive Analytics, Data Visualization, Statistical Analysis</w:t>
       </w:r>
     </w:p>
     <w:p>
@@ -68,38 +68,6 @@
         <w:pStyle w:val="Heading2"/>
       </w:pPr>
       <w:r>
-        <w:t>Junior Data Scientist at Insight Data Science (Mar 2023-Present)</w:t>
-      </w:r>
-    </w:p>
-    <w:p>
-      <w:pPr>
-        <w:pStyle w:val="ListBullet"/>
-      </w:pPr>
-      <w:r>
-        <w:t>Developed and optimized machine learning models to analyze large datasets, significantly enhancing data-driven decision-making processes.</w:t>
-      </w:r>
-    </w:p>
-    <w:p>
-      <w:pPr>
-        <w:pStyle w:val="ListBullet"/>
-      </w:pPr>
-      <w:r>
-        <w:t>Led a project that integrated predictive analytics into the company’s main product offering, resulting in a 20% increase in customer satisfaction.</w:t>
-      </w:r>
-    </w:p>
-    <w:p>
-      <w:pPr>
-        <w:pStyle w:val="ListBullet"/>
-      </w:pPr>
-      <w:r>
-        <w:t>Worked closely with IT and business stakeholders to develop scalable data solutions that aligned with strategic business goals.</w:t>
-      </w:r>
-    </w:p>
-    <w:p>
-      <w:pPr>
-        <w:pStyle w:val="Heading2"/>
-      </w:pPr>
-      <w:r>
         <w:t>Data Analyst at Tech Solutions (Jan 2021-Feb 2023)</w:t>
       </w:r>
     </w:p>
@@ -108,7 +76,7 @@
         <w:pStyle w:val="ListBullet"/>
       </w:pPr>
       <w:r>
-        <w:t>Designed and implemented interactive dashboards using Tableau, improving the accessibility and understanding of business metrics across departments.</w:t>
+        <w:t>Developed and maintained advanced analytics dashboards and KPIs, significantly enhancing the monitoring and optimization of business processes.</w:t>
       </w:r>
     </w:p>
     <w:p>
@@ -116,7 +84,7 @@
         <w:pStyle w:val="ListBullet"/>
       </w:pPr>
       <w:r>
-        <w:t>Employed advanced statistical techniques and machine learning algorithms to forecast sales trends, which helped increase accuracy in inventory management by 25%.</w:t>
+        <w:t>Utilized machine learning techniques to refine predictive analytics capabilities, resulting in a marked improvement in business insights and decision-making.</w:t>
       </w:r>
     </w:p>
     <w:p>
@@ -124,7 +92,39 @@
         <w:pStyle w:val="ListBullet"/>
       </w:pPr>
       <w:r>
-        <w:t>Collaborated with the marketing team to utilize predictive analytics in targeting potential customers, boosting marketing campaign effectiveness by 30%.</w:t>
+        <w:t>Led cross-functional teams in the implementation of strategic data-driven initiatives, contributing to substantial improvements in operational efficiencies and profitability.</w:t>
+      </w:r>
+    </w:p>
+    <w:p>
+      <w:pPr>
+        <w:pStyle w:val="Heading2"/>
+      </w:pPr>
+      <w:r>
+        <w:t>Intern Data Scientist at Innovative Startups Inc. (June 2020-Dec 2020)</w:t>
+      </w:r>
+    </w:p>
+    <w:p>
+      <w:pPr>
+        <w:pStyle w:val="ListBullet"/>
+      </w:pPr>
+      <w:r>
+        <w:t>Played a key role in the development and enhancement of machine learning models for big data analysis, boosting predictive accuracy by 20%.</w:t>
+      </w:r>
+    </w:p>
+    <w:p>
+      <w:pPr>
+        <w:pStyle w:val="ListBullet"/>
+      </w:pPr>
+      <w:r>
+        <w:t>Collaborated with senior data scientists to streamline model performance, significantly speeding up data processing and analysis.</w:t>
+      </w:r>
+    </w:p>
+    <w:p>
+      <w:pPr>
+        <w:pStyle w:val="ListBullet"/>
+      </w:pPr>
+      <w:r>
+        <w:t>Developed customized data visualization tools that improved the communication of complex analytical results to non-technical stakeholders, enhancing understanding and engagement.</w:t>
       </w:r>
     </w:p>
     <w:sectPr>

</xml_diff>